<commit_message>
Update Planteamiento del problema-V1.2.docx
update
</commit_message>
<xml_diff>
--- a/Documentos/Planteamiento del problema-V1.2.docx
+++ b/Documentos/Planteamiento del problema-V1.2.docx
@@ -95,7 +95,6 @@
         </w:rPr>
         <w:t xml:space="preserve"> 1: </w:t>
       </w:r>
-      <w:proofErr w:type="spellStart"/>
       <w:r>
         <w:rPr>
           <w:rFonts w:ascii="Arial" w:hAnsi="Arial" w:cs="Arial"/>
@@ -106,140 +105,41 @@
         </w:rPr>
         <w:t>ClassDojo</w:t>
       </w:r>
-      <w:proofErr w:type="spellEnd"/>
-    </w:p>
-    <w:p>
-      <w:pPr>
-        <w:spacing w:line="360" w:lineRule="auto"/>
-        <w:rPr>
-          <w:rFonts w:ascii="Arial" w:hAnsi="Arial" w:cs="Arial"/>
-          <w:sz w:val="24"/>
-          <w:szCs w:val="24"/>
-        </w:rPr>
-      </w:pPr>
-      <w:proofErr w:type="spellStart"/>
-      <w:r>
-        <w:rPr>
-          <w:rFonts w:ascii="Arial" w:hAnsi="Arial" w:cs="Arial"/>
-          <w:sz w:val="24"/>
-          <w:szCs w:val="24"/>
-        </w:rPr>
-        <w:t>ClassDojo</w:t>
-      </w:r>
-      <w:proofErr w:type="spellEnd"/>
-      <w:r>
-        <w:rPr>
-          <w:rFonts w:ascii="Arial" w:hAnsi="Arial" w:cs="Arial"/>
-          <w:sz w:val="24"/>
-          <w:szCs w:val="24"/>
-        </w:rPr>
-        <w:t xml:space="preserve"> es una plataforma de gestión del aula creada en 2011 por Sam </w:t>
-      </w:r>
-      <w:proofErr w:type="spellStart"/>
-      <w:r>
-        <w:rPr>
-          <w:rFonts w:ascii="Arial" w:hAnsi="Arial" w:cs="Arial"/>
-          <w:sz w:val="24"/>
-          <w:szCs w:val="24"/>
-        </w:rPr>
-        <w:t>Chaudhary</w:t>
-      </w:r>
-      <w:proofErr w:type="spellEnd"/>
-      <w:r>
-        <w:rPr>
-          <w:rFonts w:ascii="Arial" w:hAnsi="Arial" w:cs="Arial"/>
-          <w:sz w:val="24"/>
-          <w:szCs w:val="24"/>
-        </w:rPr>
-        <w:t xml:space="preserve"> y Liam Don, que conecta a docentes, estudiantes y familias. Su objetivo principal es evaluar el comportamiento del alumnado mediante un sistema de puntos, donde los profesores premian o sancionan acciones según criterios que ellos mismos configuran.</w:t>
-      </w:r>
-    </w:p>
-    <w:p>
-      <w:pPr>
-        <w:spacing w:line="360" w:lineRule="auto"/>
-        <w:rPr>
-          <w:rFonts w:ascii="Arial" w:hAnsi="Arial" w:cs="Arial"/>
-          <w:sz w:val="24"/>
-          <w:szCs w:val="24"/>
-        </w:rPr>
-      </w:pPr>
-      <w:r>
-        <w:rPr>
-          <w:rFonts w:ascii="Arial" w:hAnsi="Arial" w:cs="Arial"/>
-          <w:sz w:val="24"/>
-          <w:szCs w:val="24"/>
-        </w:rPr>
-        <w:t>Los profesores pueden crear varias aulas virtuales, llevar control de asistencia, compartir actividades mediante un muro llamado "</w:t>
-      </w:r>
-      <w:proofErr w:type="spellStart"/>
-      <w:r>
-        <w:rPr>
-          <w:rFonts w:ascii="Arial" w:hAnsi="Arial" w:cs="Arial"/>
-          <w:sz w:val="24"/>
-          <w:szCs w:val="24"/>
-        </w:rPr>
-        <w:t>Class</w:t>
-      </w:r>
-      <w:proofErr w:type="spellEnd"/>
-      <w:r>
-        <w:rPr>
-          <w:rFonts w:ascii="Arial" w:hAnsi="Arial" w:cs="Arial"/>
-          <w:sz w:val="24"/>
-          <w:szCs w:val="24"/>
-        </w:rPr>
-        <w:t xml:space="preserve"> </w:t>
-      </w:r>
-      <w:proofErr w:type="spellStart"/>
-      <w:r>
-        <w:rPr>
-          <w:rFonts w:ascii="Arial" w:hAnsi="Arial" w:cs="Arial"/>
-          <w:sz w:val="24"/>
-          <w:szCs w:val="24"/>
-        </w:rPr>
-        <w:t>Story</w:t>
-      </w:r>
-      <w:proofErr w:type="spellEnd"/>
-      <w:r>
-        <w:rPr>
-          <w:rFonts w:ascii="Arial" w:hAnsi="Arial" w:cs="Arial"/>
-          <w:sz w:val="24"/>
-          <w:szCs w:val="24"/>
-        </w:rPr>
-        <w:t xml:space="preserve">", y comunicarse con las familias por mensajes privados. Está disponible en versión web y en </w:t>
-      </w:r>
-      <w:proofErr w:type="gramStart"/>
-      <w:r>
-        <w:rPr>
-          <w:rFonts w:ascii="Arial" w:hAnsi="Arial" w:cs="Arial"/>
-          <w:sz w:val="24"/>
-          <w:szCs w:val="24"/>
-        </w:rPr>
-        <w:t>apps</w:t>
-      </w:r>
-      <w:proofErr w:type="gramEnd"/>
-      <w:r>
-        <w:rPr>
-          <w:rFonts w:ascii="Arial" w:hAnsi="Arial" w:cs="Arial"/>
-          <w:sz w:val="24"/>
-          <w:szCs w:val="24"/>
-        </w:rPr>
-        <w:t xml:space="preserve"> para iOS y Android, lo que permite acceder a la mayoría de </w:t>
-      </w:r>
-      <w:r>
-        <w:rPr>
-          <w:rFonts w:ascii="Arial" w:hAnsi="Arial" w:cs="Arial"/>
-          <w:sz w:val="24"/>
-          <w:szCs w:val="24"/>
-        </w:rPr>
-        <w:t>las funciones</w:t>
-      </w:r>
-      <w:r>
-        <w:rPr>
-          <w:rFonts w:ascii="Arial" w:hAnsi="Arial" w:cs="Arial"/>
-          <w:sz w:val="24"/>
-          <w:szCs w:val="24"/>
-        </w:rPr>
-        <w:t xml:space="preserve"> desde dispositivos móviles.</w:t>
+    </w:p>
+    <w:p>
+      <w:pPr>
+        <w:spacing w:line="360" w:lineRule="auto"/>
+        <w:rPr>
+          <w:rFonts w:ascii="Arial" w:hAnsi="Arial" w:cs="Arial"/>
+          <w:sz w:val="24"/>
+          <w:szCs w:val="24"/>
+        </w:rPr>
+      </w:pPr>
+      <w:r>
+        <w:rPr>
+          <w:rFonts w:ascii="Arial" w:hAnsi="Arial" w:cs="Arial"/>
+          <w:sz w:val="24"/>
+          <w:szCs w:val="24"/>
+        </w:rPr>
+        <w:t>ClassDojo es una plataforma de gestión del aula creada en 2011 por Sam Chaudhary y Liam Don, que conecta a docentes, estudiantes y familias. Su objetivo principal es evaluar el comportamiento del alumnado mediante un sistema de puntos, donde los profesores premian o sancionan acciones según criterios que ellos mismos configuran.</w:t>
+      </w:r>
+    </w:p>
+    <w:p>
+      <w:pPr>
+        <w:spacing w:line="360" w:lineRule="auto"/>
+        <w:rPr>
+          <w:rFonts w:ascii="Arial" w:hAnsi="Arial" w:cs="Arial"/>
+          <w:sz w:val="24"/>
+          <w:szCs w:val="24"/>
+        </w:rPr>
+      </w:pPr>
+      <w:r>
+        <w:rPr>
+          <w:rFonts w:ascii="Arial" w:hAnsi="Arial" w:cs="Arial"/>
+          <w:sz w:val="24"/>
+          <w:szCs w:val="24"/>
+        </w:rPr>
+        <w:t>Los profesores pueden crear varias aulas virtuales, llevar control de asistencia, compartir actividades mediante un muro llamado "Class Story", y comunicarse con las familias por mensajes privados. Está disponible en versión web y en apps para iOS y Android, lo que permite acceder a la mayoría de las funciones desde dispositivos móviles.</w:t>
       </w:r>
     </w:p>
     <w:p>
@@ -275,79 +175,25 @@
           <w:sz w:val="24"/>
           <w:szCs w:val="24"/>
         </w:rPr>
-        <w:t xml:space="preserve">En </w:t>
-      </w:r>
-      <w:proofErr w:type="spellStart"/>
-      <w:r>
-        <w:rPr>
-          <w:rFonts w:ascii="Arial" w:hAnsi="Arial" w:cs="Arial"/>
-          <w:sz w:val="24"/>
-          <w:szCs w:val="24"/>
-        </w:rPr>
-        <w:t>ClassDojo</w:t>
-      </w:r>
-      <w:proofErr w:type="spellEnd"/>
-      <w:r>
-        <w:rPr>
-          <w:rFonts w:ascii="Arial" w:hAnsi="Arial" w:cs="Arial"/>
-          <w:sz w:val="24"/>
-          <w:szCs w:val="24"/>
-        </w:rPr>
-        <w:t xml:space="preserve"> existen tres tipos de cuentas, interconectadas del siguiente modo:</w:t>
-      </w:r>
-    </w:p>
-    <w:p>
-      <w:pPr>
-        <w:spacing w:line="360" w:lineRule="auto"/>
-        <w:rPr>
-          <w:rFonts w:ascii="Arial" w:hAnsi="Arial" w:cs="Arial"/>
-          <w:sz w:val="24"/>
-          <w:szCs w:val="24"/>
-        </w:rPr>
-      </w:pPr>
-      <w:r>
-        <w:rPr>
-          <w:rFonts w:ascii="Arial" w:hAnsi="Arial" w:cs="Arial"/>
-          <w:sz w:val="24"/>
-          <w:szCs w:val="24"/>
-        </w:rPr>
-        <w:t>Cuenta de profesor: será este usuario el que cree las aulas y los estudiantes que participan en ellas. Igualmente, se encargará de gestionar las puntuaciones de cada alumno, el '</w:t>
-      </w:r>
-      <w:proofErr w:type="spellStart"/>
-      <w:r>
-        <w:rPr>
-          <w:rFonts w:ascii="Arial" w:hAnsi="Arial" w:cs="Arial"/>
-          <w:sz w:val="24"/>
-          <w:szCs w:val="24"/>
-        </w:rPr>
-        <w:t>Class</w:t>
-      </w:r>
-      <w:proofErr w:type="spellEnd"/>
-      <w:r>
-        <w:rPr>
-          <w:rFonts w:ascii="Arial" w:hAnsi="Arial" w:cs="Arial"/>
-          <w:sz w:val="24"/>
-          <w:szCs w:val="24"/>
-        </w:rPr>
-        <w:t xml:space="preserve"> </w:t>
-      </w:r>
-      <w:proofErr w:type="spellStart"/>
-      <w:r>
-        <w:rPr>
-          <w:rFonts w:ascii="Arial" w:hAnsi="Arial" w:cs="Arial"/>
-          <w:sz w:val="24"/>
-          <w:szCs w:val="24"/>
-        </w:rPr>
-        <w:t>Story</w:t>
-      </w:r>
-      <w:proofErr w:type="spellEnd"/>
-      <w:r>
-        <w:rPr>
-          <w:rFonts w:ascii="Arial" w:hAnsi="Arial" w:cs="Arial"/>
-          <w:sz w:val="24"/>
-          <w:szCs w:val="24"/>
-        </w:rPr>
-        <w:t>' y la interacción con los padres a través de mensajes privados. Tened en cuenta que un profesor puede tener varias aulas asignadas y que un aula puede contar con varios profesores responsables.</w:t>
+        <w:t>En ClassDojo existen tres tipos de cuentas, interconectadas del siguiente modo:</w:t>
+      </w:r>
+    </w:p>
+    <w:p>
+      <w:pPr>
+        <w:spacing w:line="360" w:lineRule="auto"/>
+        <w:rPr>
+          <w:rFonts w:ascii="Arial" w:hAnsi="Arial" w:cs="Arial"/>
+          <w:sz w:val="24"/>
+          <w:szCs w:val="24"/>
+        </w:rPr>
+      </w:pPr>
+      <w:r>
+        <w:rPr>
+          <w:rFonts w:ascii="Arial" w:hAnsi="Arial" w:cs="Arial"/>
+          <w:sz w:val="24"/>
+          <w:szCs w:val="24"/>
+        </w:rPr>
+        <w:t>Cuenta de profesor: será este usuario el que cree las aulas y los estudiantes que participan en ellas. Igualmente, se encargará de gestionar las puntuaciones de cada alumno, el 'Class Story' y la interacción con los padres a través de mensajes privados. Tened en cuenta que un profesor puede tener varias aulas asignadas y que un aula puede contar con varios profesores responsables.</w:t>
       </w:r>
     </w:p>
     <w:p>
@@ -392,43 +238,7 @@
           <w:szCs w:val="24"/>
         </w:rPr>
         <w:lastRenderedPageBreak/>
-        <w:t>cada momento: qué insignias ha obtenido, tanto positivas como negativas. Del mismo modo, puede visualizar el '</w:t>
-      </w:r>
-      <w:proofErr w:type="spellStart"/>
-      <w:r>
-        <w:rPr>
-          <w:rFonts w:ascii="Arial" w:hAnsi="Arial" w:cs="Arial"/>
-          <w:sz w:val="24"/>
-          <w:szCs w:val="24"/>
-        </w:rPr>
-        <w:t>Class</w:t>
-      </w:r>
-      <w:proofErr w:type="spellEnd"/>
-      <w:r>
-        <w:rPr>
-          <w:rFonts w:ascii="Arial" w:hAnsi="Arial" w:cs="Arial"/>
-          <w:sz w:val="24"/>
-          <w:szCs w:val="24"/>
-        </w:rPr>
-        <w:t xml:space="preserve"> </w:t>
-      </w:r>
-      <w:proofErr w:type="spellStart"/>
-      <w:r>
-        <w:rPr>
-          <w:rFonts w:ascii="Arial" w:hAnsi="Arial" w:cs="Arial"/>
-          <w:sz w:val="24"/>
-          <w:szCs w:val="24"/>
-        </w:rPr>
-        <w:t>Story</w:t>
-      </w:r>
-      <w:proofErr w:type="spellEnd"/>
-      <w:r>
-        <w:rPr>
-          <w:rFonts w:ascii="Arial" w:hAnsi="Arial" w:cs="Arial"/>
-          <w:sz w:val="24"/>
-          <w:szCs w:val="24"/>
-        </w:rPr>
-        <w:t>' o enviar mensajes al profesor; no podrá comprobar cuál es la evolución de otros estudiantes que no estén a su cargo.</w:t>
+        <w:t>cada momento: qué insignias ha obtenido, tanto positivas como negativas. Del mismo modo, puede visualizar el 'Class Story' o enviar mensajes al profesor; no podrá comprobar cuál es la evolución de otros estudiantes que no estén a su cargo.</w:t>
       </w:r>
     </w:p>
     <w:p>
@@ -480,18 +290,8 @@
           <w:sz w:val="24"/>
           <w:szCs w:val="24"/>
         </w:rPr>
-        <w:t xml:space="preserve">Las insignias, la clave de </w:t>
-      </w:r>
-      <w:proofErr w:type="spellStart"/>
-      <w:r>
-        <w:rPr>
-          <w:rFonts w:ascii="Arial" w:hAnsi="Arial" w:cs="Arial"/>
-          <w:sz w:val="24"/>
-          <w:szCs w:val="24"/>
-        </w:rPr>
-        <w:t>ClassDojo</w:t>
-      </w:r>
-      <w:proofErr w:type="spellEnd"/>
+        <w:t>Las insignias, la clave de ClassDojo</w:t>
+      </w:r>
     </w:p>
     <w:p>
       <w:pPr>
@@ -544,25 +344,7 @@
           <w:sz w:val="24"/>
           <w:szCs w:val="24"/>
         </w:rPr>
-        <w:t xml:space="preserve">Os recordamos que el estudiante puede comprobar cuál es su puntuación en cada momento, si se autentifica en la plataforma, y que igualmente las familias recibirán en tiempo real las notificaciones sobre el comportamiento de sus chavales en su teléfono móvil o </w:t>
-      </w:r>
-      <w:proofErr w:type="spellStart"/>
-      <w:r>
-        <w:rPr>
-          <w:rFonts w:ascii="Arial" w:hAnsi="Arial" w:cs="Arial"/>
-          <w:sz w:val="24"/>
-          <w:szCs w:val="24"/>
-        </w:rPr>
-        <w:t>tablet</w:t>
-      </w:r>
-      <w:proofErr w:type="spellEnd"/>
-      <w:r>
-        <w:rPr>
-          <w:rFonts w:ascii="Arial" w:hAnsi="Arial" w:cs="Arial"/>
-          <w:sz w:val="24"/>
-          <w:szCs w:val="24"/>
-        </w:rPr>
-        <w:t>, pudiendo comprobar tanto los puntos como otros comentarios.</w:t>
+        <w:t>Os recordamos que el estudiante puede comprobar cuál es su puntuación en cada momento, si se autentifica en la plataforma, y que igualmente las familias recibirán en tiempo real las notificaciones sobre el comportamiento de sus chavales en su teléfono móvil o tablet, pudiendo comprobar tanto los puntos como otros comentarios.</w:t>
       </w:r>
     </w:p>
     <w:p>
@@ -591,61 +373,25 @@
           <w:szCs w:val="24"/>
         </w:rPr>
         <w:lastRenderedPageBreak/>
-        <w:t xml:space="preserve">Para el profesor serán de gran utilidad los informes: </w:t>
-      </w:r>
-      <w:proofErr w:type="spellStart"/>
-      <w:r>
-        <w:rPr>
-          <w:rFonts w:ascii="Arial" w:hAnsi="Arial" w:cs="Arial"/>
-          <w:sz w:val="24"/>
-          <w:szCs w:val="24"/>
-        </w:rPr>
-        <w:t>ClassDojo</w:t>
-      </w:r>
-      <w:proofErr w:type="spellEnd"/>
-      <w:r>
-        <w:rPr>
-          <w:rFonts w:ascii="Arial" w:hAnsi="Arial" w:cs="Arial"/>
-          <w:sz w:val="24"/>
-          <w:szCs w:val="24"/>
-        </w:rPr>
-        <w:t xml:space="preserve"> crea de forma automática informes tanto sobre los estudiantes como sobre el grupo, incluyendo evolución a lo largo del tiempo y cambios que en las puntuaciones de todos ellos. Esta información puede visualizarse en la web o exportarla a un fichero de hoja de cálculo, tipo Excel, para poder trabajar con mayor profundidad en ella.</w:t>
-      </w:r>
-    </w:p>
-    <w:p>
-      <w:pPr>
-        <w:spacing w:line="360" w:lineRule="auto"/>
-        <w:rPr>
-          <w:rFonts w:ascii="Arial" w:hAnsi="Arial" w:cs="Arial"/>
-          <w:sz w:val="24"/>
-          <w:szCs w:val="24"/>
-        </w:rPr>
-      </w:pPr>
-      <w:r>
-        <w:rPr>
-          <w:rFonts w:ascii="Arial" w:hAnsi="Arial" w:cs="Arial"/>
-          <w:sz w:val="24"/>
-          <w:szCs w:val="24"/>
-        </w:rPr>
-        <w:t xml:space="preserve">¿Cómo empezar a utilizar </w:t>
-      </w:r>
-      <w:proofErr w:type="spellStart"/>
-      <w:r>
-        <w:rPr>
-          <w:rFonts w:ascii="Arial" w:hAnsi="Arial" w:cs="Arial"/>
-          <w:sz w:val="24"/>
-          <w:szCs w:val="24"/>
-        </w:rPr>
-        <w:t>ClassDojo</w:t>
-      </w:r>
-      <w:proofErr w:type="spellEnd"/>
-      <w:r>
-        <w:rPr>
-          <w:rFonts w:ascii="Arial" w:hAnsi="Arial" w:cs="Arial"/>
-          <w:sz w:val="24"/>
-          <w:szCs w:val="24"/>
-        </w:rPr>
-        <w:t>?</w:t>
+        <w:t>Para el profesor serán de gran utilidad los informes: ClassDojo crea de forma automática informes tanto sobre los estudiantes como sobre el grupo, incluyendo evolución a lo largo del tiempo y cambios que en las puntuaciones de todos ellos. Esta información puede visualizarse en la web o exportarla a un fichero de hoja de cálculo, tipo Excel, para poder trabajar con mayor profundidad en ella.</w:t>
+      </w:r>
+    </w:p>
+    <w:p>
+      <w:pPr>
+        <w:spacing w:line="360" w:lineRule="auto"/>
+        <w:rPr>
+          <w:rFonts w:ascii="Arial" w:hAnsi="Arial" w:cs="Arial"/>
+          <w:sz w:val="24"/>
+          <w:szCs w:val="24"/>
+        </w:rPr>
+      </w:pPr>
+      <w:r>
+        <w:rPr>
+          <w:rFonts w:ascii="Arial" w:hAnsi="Arial" w:cs="Arial"/>
+          <w:sz w:val="24"/>
+          <w:szCs w:val="24"/>
+        </w:rPr>
+        <w:t>¿Cómo empezar a utilizar ClassDojo?</w:t>
       </w:r>
     </w:p>
     <w:p>
@@ -763,37 +509,7 @@
           <w:sz w:val="24"/>
           <w:szCs w:val="24"/>
         </w:rPr>
-        <w:t xml:space="preserve">: </w:t>
-      </w:r>
-      <w:r>
-        <w:rPr>
-          <w:rFonts w:ascii="Arial" w:hAnsi="Arial" w:cs="Arial"/>
-          <w:b/>
-          <w:bCs/>
-          <w:sz w:val="24"/>
-          <w:szCs w:val="24"/>
-        </w:rPr>
-        <w:t xml:space="preserve">Sistema para el Control de </w:t>
-      </w:r>
-      <w:r>
-        <w:rPr>
-          <w:rFonts w:ascii="Arial" w:hAnsi="Arial" w:cs="Arial"/>
-          <w:b/>
-          <w:bCs/>
-          <w:sz w:val="24"/>
-          <w:szCs w:val="24"/>
-        </w:rPr>
-        <w:t>Trámites</w:t>
-      </w:r>
-      <w:r>
-        <w:rPr>
-          <w:rFonts w:ascii="Arial" w:hAnsi="Arial" w:cs="Arial"/>
-          <w:b/>
-          <w:bCs/>
-          <w:sz w:val="24"/>
-          <w:szCs w:val="24"/>
-        </w:rPr>
-        <w:t xml:space="preserve"> Administrativos y Académicos de una Escuela (Proyecto de Grado UBV)</w:t>
+        <w:t>: Sistema para el Control de Trámites Administrativos y Académicos de una Escuela (Proyecto de Grado UBV)</w:t>
       </w:r>
     </w:p>
     <w:p>
@@ -908,25 +624,7 @@
           <w:sz w:val="24"/>
           <w:szCs w:val="24"/>
         </w:rPr>
-        <w:t xml:space="preserve">Sistematizar los procesos administrativos y académicos básicos en la Escuela Primaria Bolivariana “Luís </w:t>
-      </w:r>
-      <w:proofErr w:type="spellStart"/>
-      <w:r>
-        <w:rPr>
-          <w:rFonts w:ascii="Arial" w:hAnsi="Arial" w:cs="Arial"/>
-          <w:sz w:val="24"/>
-          <w:szCs w:val="24"/>
-        </w:rPr>
-        <w:t>Hómez</w:t>
-      </w:r>
-      <w:proofErr w:type="spellEnd"/>
-      <w:r>
-        <w:rPr>
-          <w:rFonts w:ascii="Arial" w:hAnsi="Arial" w:cs="Arial"/>
-          <w:sz w:val="24"/>
-          <w:szCs w:val="24"/>
-        </w:rPr>
-        <w:t xml:space="preserve"> II”.</w:t>
+        <w:t>Sistematizar los procesos administrativos y académicos básicos en la Escuela Primaria Bolivariana “Luís Hómez II”.</w:t>
       </w:r>
     </w:p>
     <w:p>
@@ -1468,25 +1166,7 @@
           <w:szCs w:val="24"/>
         </w:rPr>
         <w:lastRenderedPageBreak/>
-        <w:t xml:space="preserve">• </w:t>
-      </w:r>
-      <w:proofErr w:type="spellStart"/>
-      <w:r>
-        <w:rPr>
-          <w:rFonts w:ascii="Arial" w:hAnsi="Arial" w:cs="Arial"/>
-          <w:sz w:val="24"/>
-          <w:szCs w:val="24"/>
-        </w:rPr>
-        <w:t>Aperturar</w:t>
-      </w:r>
-      <w:proofErr w:type="spellEnd"/>
-      <w:r>
-        <w:rPr>
-          <w:rFonts w:ascii="Arial" w:hAnsi="Arial" w:cs="Arial"/>
-          <w:sz w:val="24"/>
-          <w:szCs w:val="24"/>
-        </w:rPr>
-        <w:t xml:space="preserve"> nuevas fuente de empleo para la población estudiantil y la población desempleada que busca ejercer la carrera de informática.</w:t>
+        <w:t>• Aperturar nuevas fuente de empleo para la población estudiantil y la población desempleada que busca ejercer la carrera de informática.</w:t>
       </w:r>
       <w:r>
         <w:rPr>
@@ -1582,461 +1262,97 @@
           <w:sz w:val="24"/>
           <w:szCs w:val="24"/>
         </w:rPr>
-        <w:t xml:space="preserve">Proyecto 3: </w:t>
-      </w:r>
-      <w:proofErr w:type="spellStart"/>
-      <w:r>
-        <w:rPr>
-          <w:rFonts w:ascii="Arial" w:hAnsi="Arial" w:cs="Arial"/>
-          <w:b/>
-          <w:bCs/>
-          <w:sz w:val="24"/>
-          <w:szCs w:val="24"/>
-        </w:rPr>
-        <w:t>OpenSIS</w:t>
-      </w:r>
-      <w:proofErr w:type="spellEnd"/>
-      <w:r>
-        <w:rPr>
-          <w:rFonts w:ascii="Arial" w:hAnsi="Arial" w:cs="Arial"/>
-          <w:b/>
-          <w:bCs/>
-          <w:sz w:val="24"/>
-          <w:szCs w:val="24"/>
-        </w:rPr>
-        <w:t>, herramienta para administrar el sistema escolar</w:t>
-      </w:r>
-    </w:p>
-    <w:p>
-      <w:pPr>
-        <w:spacing w:line="360" w:lineRule="auto"/>
-        <w:rPr>
-          <w:rFonts w:ascii="Arial" w:hAnsi="Arial" w:cs="Arial"/>
-          <w:sz w:val="24"/>
-          <w:szCs w:val="24"/>
-        </w:rPr>
-      </w:pPr>
-      <w:proofErr w:type="spellStart"/>
-      <w:r>
-        <w:rPr>
-          <w:rFonts w:ascii="Arial" w:hAnsi="Arial" w:cs="Arial"/>
-          <w:sz w:val="24"/>
-          <w:szCs w:val="24"/>
-        </w:rPr>
-        <w:t>OpenSIS</w:t>
-      </w:r>
-      <w:proofErr w:type="spellEnd"/>
-      <w:r>
-        <w:rPr>
-          <w:rFonts w:ascii="Arial" w:hAnsi="Arial" w:cs="Arial"/>
-          <w:sz w:val="24"/>
-          <w:szCs w:val="24"/>
-        </w:rPr>
-        <w:t xml:space="preserve"> se trata de una herramienta de administraci</w:t>
-      </w:r>
-      <w:r>
-        <w:rPr>
-          <w:rFonts w:ascii="Arial" w:hAnsi="Arial" w:cs="Arial"/>
-          <w:sz w:val="24"/>
-          <w:szCs w:val="24"/>
-        </w:rPr>
-        <w:t>ó</w:t>
-      </w:r>
-      <w:r>
-        <w:rPr>
-          <w:rFonts w:ascii="Arial" w:hAnsi="Arial" w:cs="Arial"/>
-          <w:sz w:val="24"/>
-          <w:szCs w:val="24"/>
-        </w:rPr>
-        <w:t>n centralizada que permite la administraci</w:t>
-      </w:r>
-      <w:r>
-        <w:rPr>
-          <w:rFonts w:ascii="Arial" w:hAnsi="Arial" w:cs="Arial"/>
-          <w:sz w:val="24"/>
-          <w:szCs w:val="24"/>
-        </w:rPr>
-        <w:t>ó</w:t>
-      </w:r>
-      <w:r>
-        <w:rPr>
-          <w:rFonts w:ascii="Arial" w:hAnsi="Arial" w:cs="Arial"/>
-          <w:sz w:val="24"/>
-          <w:szCs w:val="24"/>
-        </w:rPr>
-        <w:t>n de estudiantes, clases, tareas y mucho m</w:t>
-      </w:r>
-      <w:r>
-        <w:rPr>
-          <w:rFonts w:ascii="Arial" w:hAnsi="Arial" w:cs="Arial"/>
-          <w:sz w:val="24"/>
-          <w:szCs w:val="24"/>
-        </w:rPr>
-        <w:t>á</w:t>
-      </w:r>
-      <w:r>
-        <w:rPr>
-          <w:rFonts w:ascii="Arial" w:hAnsi="Arial" w:cs="Arial"/>
-          <w:sz w:val="24"/>
-          <w:szCs w:val="24"/>
-        </w:rPr>
-        <w:t xml:space="preserve">s. La herramienta se puede descargar ofreciendo una gran cantidad de </w:t>
-      </w:r>
-      <w:r>
-        <w:rPr>
-          <w:rFonts w:ascii="Arial" w:hAnsi="Arial" w:cs="Arial"/>
-          <w:sz w:val="24"/>
-          <w:szCs w:val="24"/>
-        </w:rPr>
-        <w:t>características</w:t>
-      </w:r>
-      <w:r>
-        <w:rPr>
-          <w:rFonts w:ascii="Arial" w:hAnsi="Arial" w:cs="Arial"/>
-          <w:sz w:val="24"/>
-          <w:szCs w:val="24"/>
-        </w:rPr>
-        <w:t xml:space="preserve"> para centralizar y organizar informaci</w:t>
-      </w:r>
-      <w:r>
-        <w:rPr>
-          <w:rFonts w:ascii="Arial" w:hAnsi="Arial" w:cs="Arial"/>
-          <w:sz w:val="24"/>
-          <w:szCs w:val="24"/>
-        </w:rPr>
-        <w:t>ó</w:t>
-      </w:r>
-      <w:r>
-        <w:rPr>
-          <w:rFonts w:ascii="Arial" w:hAnsi="Arial" w:cs="Arial"/>
-          <w:sz w:val="24"/>
-          <w:szCs w:val="24"/>
-        </w:rPr>
-        <w:t>n de estudiantes y el sistema de la escuela.</w:t>
-      </w:r>
-    </w:p>
-    <w:p>
-      <w:pPr>
-        <w:spacing w:line="360" w:lineRule="auto"/>
-        <w:rPr>
-          <w:rFonts w:ascii="Arial" w:hAnsi="Arial" w:cs="Arial"/>
-          <w:sz w:val="24"/>
-          <w:szCs w:val="24"/>
-        </w:rPr>
-      </w:pPr>
-      <w:r>
-        <w:rPr>
-          <w:rFonts w:ascii="Arial" w:hAnsi="Arial" w:cs="Arial"/>
-          <w:sz w:val="24"/>
-          <w:szCs w:val="24"/>
-        </w:rPr>
-        <w:t>La aplicaci</w:t>
-      </w:r>
-      <w:r>
-        <w:rPr>
-          <w:rFonts w:ascii="Arial" w:hAnsi="Arial" w:cs="Arial"/>
-          <w:sz w:val="24"/>
-          <w:szCs w:val="24"/>
-        </w:rPr>
-        <w:t>ó</w:t>
-      </w:r>
-      <w:r>
-        <w:rPr>
-          <w:rFonts w:ascii="Arial" w:hAnsi="Arial" w:cs="Arial"/>
-          <w:sz w:val="24"/>
-          <w:szCs w:val="24"/>
-        </w:rPr>
-        <w:t xml:space="preserve">n puede seguir el rendimiento de un estudiante de tal forma que puedas ver donde </w:t>
-      </w:r>
-      <w:r>
-        <w:rPr>
-          <w:rFonts w:ascii="Arial" w:hAnsi="Arial" w:cs="Arial"/>
-          <w:sz w:val="24"/>
-          <w:szCs w:val="24"/>
-        </w:rPr>
-        <w:t>está</w:t>
-      </w:r>
-      <w:r>
-        <w:rPr>
-          <w:rFonts w:ascii="Arial" w:hAnsi="Arial" w:cs="Arial"/>
-          <w:sz w:val="24"/>
-          <w:szCs w:val="24"/>
-        </w:rPr>
-        <w:t xml:space="preserve"> fallando para poder realizar un poco de trabajo extra en ciertos temas. Cuenta con una base de datos muy completa de todos los estudiantes, padres e informaci</w:t>
-      </w:r>
-      <w:r>
-        <w:rPr>
-          <w:rFonts w:ascii="Arial" w:hAnsi="Arial" w:cs="Arial"/>
-          <w:sz w:val="24"/>
-          <w:szCs w:val="24"/>
-        </w:rPr>
-        <w:t>ó</w:t>
-      </w:r>
-      <w:r>
-        <w:rPr>
-          <w:rFonts w:ascii="Arial" w:hAnsi="Arial" w:cs="Arial"/>
-          <w:sz w:val="24"/>
-          <w:szCs w:val="24"/>
-        </w:rPr>
-        <w:t>n de emergencia.</w:t>
-      </w:r>
-    </w:p>
-    <w:p>
-      <w:pPr>
-        <w:spacing w:line="360" w:lineRule="auto"/>
-        <w:rPr>
-          <w:rFonts w:ascii="Arial" w:hAnsi="Arial" w:cs="Arial"/>
-          <w:sz w:val="24"/>
-          <w:szCs w:val="24"/>
-        </w:rPr>
-      </w:pPr>
-      <w:r>
-        <w:rPr>
-          <w:rFonts w:ascii="Arial" w:hAnsi="Arial" w:cs="Arial"/>
-          <w:sz w:val="24"/>
-          <w:szCs w:val="24"/>
-        </w:rPr>
-        <w:t>Se le ha integrado un sistema de calendarizaci</w:t>
-      </w:r>
-      <w:r>
-        <w:rPr>
-          <w:rFonts w:ascii="Arial" w:hAnsi="Arial" w:cs="Arial"/>
-          <w:sz w:val="24"/>
-          <w:szCs w:val="24"/>
-        </w:rPr>
-        <w:t>ó</w:t>
-      </w:r>
-      <w:r>
-        <w:rPr>
-          <w:rFonts w:ascii="Arial" w:hAnsi="Arial" w:cs="Arial"/>
-          <w:sz w:val="24"/>
-          <w:szCs w:val="24"/>
-        </w:rPr>
-        <w:t>n que permite agregar fechas importantes en listas masivas de alumnos y sus cursos, con la opci</w:t>
-      </w:r>
-      <w:r>
-        <w:rPr>
-          <w:rFonts w:ascii="Arial" w:hAnsi="Arial" w:cs="Arial"/>
-          <w:sz w:val="24"/>
-          <w:szCs w:val="24"/>
-        </w:rPr>
-        <w:t>ó</w:t>
-      </w:r>
-      <w:r>
-        <w:rPr>
-          <w:rFonts w:ascii="Arial" w:hAnsi="Arial" w:cs="Arial"/>
-          <w:sz w:val="24"/>
-          <w:szCs w:val="24"/>
-        </w:rPr>
-        <w:t>n de tener un anuario y funciones de reporte de tarjetas. Tambi</w:t>
-      </w:r>
-      <w:r>
-        <w:rPr>
-          <w:rFonts w:ascii="Arial" w:hAnsi="Arial" w:cs="Arial"/>
-          <w:sz w:val="24"/>
-          <w:szCs w:val="24"/>
-        </w:rPr>
-        <w:t>é</w:t>
-      </w:r>
-      <w:r>
-        <w:rPr>
-          <w:rFonts w:ascii="Arial" w:hAnsi="Arial" w:cs="Arial"/>
-          <w:sz w:val="24"/>
-          <w:szCs w:val="24"/>
-        </w:rPr>
-        <w:t>n cuenta con registros de salud, atenci</w:t>
-      </w:r>
-      <w:r>
-        <w:rPr>
-          <w:rFonts w:ascii="Arial" w:hAnsi="Arial" w:cs="Arial"/>
-          <w:sz w:val="24"/>
-          <w:szCs w:val="24"/>
-        </w:rPr>
-        <w:t>ó</w:t>
-      </w:r>
-      <w:r>
-        <w:rPr>
-          <w:rFonts w:ascii="Arial" w:hAnsi="Arial" w:cs="Arial"/>
-          <w:sz w:val="24"/>
-          <w:szCs w:val="24"/>
-        </w:rPr>
-        <w:t>n m</w:t>
-      </w:r>
-      <w:r>
-        <w:rPr>
-          <w:rFonts w:ascii="Arial" w:hAnsi="Arial" w:cs="Arial"/>
-          <w:sz w:val="24"/>
-          <w:szCs w:val="24"/>
-        </w:rPr>
-        <w:t>é</w:t>
-      </w:r>
-      <w:r>
-        <w:rPr>
-          <w:rFonts w:ascii="Arial" w:hAnsi="Arial" w:cs="Arial"/>
-          <w:sz w:val="24"/>
-          <w:szCs w:val="24"/>
-        </w:rPr>
-        <w:t xml:space="preserve">dica, registros de disciplina y muchas </w:t>
-      </w:r>
-      <w:r>
-        <w:rPr>
-          <w:rFonts w:ascii="Arial" w:hAnsi="Arial" w:cs="Arial"/>
-          <w:sz w:val="24"/>
-          <w:szCs w:val="24"/>
-        </w:rPr>
-        <w:t>características</w:t>
-      </w:r>
-      <w:r>
-        <w:rPr>
-          <w:rFonts w:ascii="Arial" w:hAnsi="Arial" w:cs="Arial"/>
-          <w:sz w:val="24"/>
-          <w:szCs w:val="24"/>
-        </w:rPr>
-        <w:t xml:space="preserve"> </w:t>
-      </w:r>
-      <w:r>
-        <w:rPr>
-          <w:rFonts w:ascii="Arial" w:hAnsi="Arial" w:cs="Arial"/>
-          <w:sz w:val="24"/>
-          <w:szCs w:val="24"/>
-        </w:rPr>
-        <w:t>más</w:t>
-      </w:r>
-      <w:r>
-        <w:rPr>
-          <w:rFonts w:ascii="Arial" w:hAnsi="Arial" w:cs="Arial"/>
-          <w:sz w:val="24"/>
-          <w:szCs w:val="24"/>
-        </w:rPr>
-        <w:t xml:space="preserve"> pueden ser administradas desde </w:t>
-      </w:r>
-      <w:proofErr w:type="spellStart"/>
-      <w:r>
-        <w:rPr>
-          <w:rFonts w:ascii="Arial" w:hAnsi="Arial" w:cs="Arial"/>
-          <w:sz w:val="24"/>
-          <w:szCs w:val="24"/>
-        </w:rPr>
-        <w:t>OpenSIS</w:t>
-      </w:r>
-      <w:proofErr w:type="spellEnd"/>
-      <w:r>
-        <w:rPr>
-          <w:rFonts w:ascii="Arial" w:hAnsi="Arial" w:cs="Arial"/>
-          <w:sz w:val="24"/>
-          <w:szCs w:val="24"/>
-        </w:rPr>
-        <w:t>.</w:t>
-      </w:r>
-    </w:p>
-    <w:p>
-      <w:pPr>
-        <w:spacing w:line="360" w:lineRule="auto"/>
-        <w:rPr>
-          <w:rFonts w:ascii="Arial" w:hAnsi="Arial" w:cs="Arial"/>
-          <w:sz w:val="24"/>
-          <w:szCs w:val="24"/>
-        </w:rPr>
-      </w:pPr>
-      <w:r>
-        <w:rPr>
-          <w:rFonts w:ascii="Arial" w:hAnsi="Arial" w:cs="Arial"/>
-          <w:sz w:val="24"/>
-          <w:szCs w:val="24"/>
-        </w:rPr>
-        <w:t xml:space="preserve">Esta plataforma registra la </w:t>
-      </w:r>
-      <w:r>
-        <w:rPr>
-          <w:rFonts w:ascii="Arial" w:hAnsi="Arial" w:cs="Arial"/>
-          <w:sz w:val="24"/>
-          <w:szCs w:val="24"/>
-        </w:rPr>
-        <w:t>mayoría</w:t>
-      </w:r>
-      <w:r>
-        <w:rPr>
-          <w:rFonts w:ascii="Arial" w:hAnsi="Arial" w:cs="Arial"/>
-          <w:sz w:val="24"/>
-          <w:szCs w:val="24"/>
-        </w:rPr>
-        <w:t xml:space="preserve"> de la informaci</w:t>
-      </w:r>
-      <w:r>
-        <w:rPr>
-          <w:rFonts w:ascii="Arial" w:hAnsi="Arial" w:cs="Arial"/>
-          <w:sz w:val="24"/>
-          <w:szCs w:val="24"/>
-        </w:rPr>
-        <w:t>ó</w:t>
-      </w:r>
-      <w:r>
-        <w:rPr>
-          <w:rFonts w:ascii="Arial" w:hAnsi="Arial" w:cs="Arial"/>
-          <w:sz w:val="24"/>
-          <w:szCs w:val="24"/>
-        </w:rPr>
-        <w:t xml:space="preserve">n escolar, como personal de un estudiante, lo que </w:t>
-      </w:r>
-      <w:r>
-        <w:rPr>
-          <w:rFonts w:ascii="Arial" w:hAnsi="Arial" w:cs="Arial"/>
-          <w:sz w:val="24"/>
-          <w:szCs w:val="24"/>
-        </w:rPr>
-        <w:t>podrá</w:t>
-      </w:r>
-      <w:r>
-        <w:rPr>
-          <w:rFonts w:ascii="Arial" w:hAnsi="Arial" w:cs="Arial"/>
-          <w:sz w:val="24"/>
-          <w:szCs w:val="24"/>
-        </w:rPr>
-        <w:t xml:space="preserve"> ayudar </w:t>
-      </w:r>
-      <w:r>
-        <w:rPr>
-          <w:rFonts w:ascii="Arial" w:hAnsi="Arial" w:cs="Arial"/>
-          <w:sz w:val="24"/>
-          <w:szCs w:val="24"/>
-        </w:rPr>
-        <w:t>rápidamente</w:t>
-      </w:r>
-      <w:r>
-        <w:rPr>
-          <w:rFonts w:ascii="Arial" w:hAnsi="Arial" w:cs="Arial"/>
-          <w:sz w:val="24"/>
-          <w:szCs w:val="24"/>
-        </w:rPr>
-        <w:t xml:space="preserve"> a saber el historial de un alumno dentro de la propia escuela.</w:t>
-      </w:r>
-    </w:p>
-    <w:p>
-      <w:pPr>
-        <w:spacing w:line="360" w:lineRule="auto"/>
-        <w:rPr>
-          <w:rFonts w:ascii="Arial" w:hAnsi="Arial" w:cs="Arial"/>
-          <w:sz w:val="24"/>
-          <w:szCs w:val="24"/>
-        </w:rPr>
-      </w:pPr>
-      <w:proofErr w:type="spellStart"/>
-      <w:r>
-        <w:rPr>
-          <w:rFonts w:ascii="Arial" w:hAnsi="Arial" w:cs="Arial"/>
-          <w:sz w:val="24"/>
-          <w:szCs w:val="24"/>
-        </w:rPr>
-        <w:t>openSIS</w:t>
-      </w:r>
-      <w:proofErr w:type="spellEnd"/>
-      <w:r>
-        <w:rPr>
-          <w:rFonts w:ascii="Arial" w:hAnsi="Arial" w:cs="Arial"/>
-          <w:sz w:val="24"/>
-          <w:szCs w:val="24"/>
-        </w:rPr>
-        <w:t xml:space="preserve"> es un sistema de información estudiantil (SIS) de código abierto y fácil de usar. Sus características incluyen:</w:t>
+        <w:t>Proyecto 3: OpenSIS, herramienta para administrar el sistema escolar</w:t>
+      </w:r>
+    </w:p>
+    <w:p>
+      <w:pPr>
+        <w:spacing w:line="360" w:lineRule="auto"/>
+        <w:rPr>
+          <w:rFonts w:ascii="Arial" w:hAnsi="Arial" w:cs="Arial"/>
+          <w:sz w:val="24"/>
+          <w:szCs w:val="24"/>
+        </w:rPr>
+      </w:pPr>
+      <w:r>
+        <w:rPr>
+          <w:rFonts w:ascii="Arial" w:hAnsi="Arial" w:cs="Arial"/>
+          <w:sz w:val="24"/>
+          <w:szCs w:val="24"/>
+        </w:rPr>
+        <w:t>OpenSIS se trata de una herramienta de administración centralizada que permite la administración de estudiantes, clases, tareas y mucho más. La herramienta se puede descargar ofreciendo una gran cantidad de características para centralizar y organizar información de estudiantes y el sistema de la escuela.</w:t>
+      </w:r>
+    </w:p>
+    <w:p>
+      <w:pPr>
+        <w:spacing w:line="360" w:lineRule="auto"/>
+        <w:rPr>
+          <w:rFonts w:ascii="Arial" w:hAnsi="Arial" w:cs="Arial"/>
+          <w:sz w:val="24"/>
+          <w:szCs w:val="24"/>
+        </w:rPr>
+      </w:pPr>
+      <w:r>
+        <w:rPr>
+          <w:rFonts w:ascii="Arial" w:hAnsi="Arial" w:cs="Arial"/>
+          <w:sz w:val="24"/>
+          <w:szCs w:val="24"/>
+        </w:rPr>
+        <w:t>La aplicación puede seguir el rendimiento de un estudiante de tal forma que puedas ver donde está fallando para poder realizar un poco de trabajo extra en ciertos temas. Cuenta con una base de datos muy completa de todos los estudiantes, padres e información de emergencia.</w:t>
+      </w:r>
+    </w:p>
+    <w:p>
+      <w:pPr>
+        <w:spacing w:line="360" w:lineRule="auto"/>
+        <w:rPr>
+          <w:rFonts w:ascii="Arial" w:hAnsi="Arial" w:cs="Arial"/>
+          <w:sz w:val="24"/>
+          <w:szCs w:val="24"/>
+        </w:rPr>
+      </w:pPr>
+      <w:r>
+        <w:rPr>
+          <w:rFonts w:ascii="Arial" w:hAnsi="Arial" w:cs="Arial"/>
+          <w:sz w:val="24"/>
+          <w:szCs w:val="24"/>
+        </w:rPr>
+        <w:t>Se le ha integrado un sistema de calendarización que permite agregar fechas importantes en listas masivas de alumnos y sus cursos, con la opción de tener un anuario y funciones de reporte de tarjetas. También cuenta con registros de salud, atención médica, registros de disciplina y muchas características más pueden ser administradas desde OpenSIS.</w:t>
+      </w:r>
+    </w:p>
+    <w:p>
+      <w:pPr>
+        <w:spacing w:line="360" w:lineRule="auto"/>
+        <w:rPr>
+          <w:rFonts w:ascii="Arial" w:hAnsi="Arial" w:cs="Arial"/>
+          <w:sz w:val="24"/>
+          <w:szCs w:val="24"/>
+        </w:rPr>
+      </w:pPr>
+      <w:r>
+        <w:rPr>
+          <w:rFonts w:ascii="Arial" w:hAnsi="Arial" w:cs="Arial"/>
+          <w:sz w:val="24"/>
+          <w:szCs w:val="24"/>
+        </w:rPr>
+        <w:t>Esta plataforma registra la mayoría de la información escolar, como personal de un estudiante, lo que podrá ayudar rápidamente a saber el historial de un alumno dentro de la propia escuela.</w:t>
+      </w:r>
+    </w:p>
+    <w:p>
+      <w:pPr>
+        <w:spacing w:line="360" w:lineRule="auto"/>
+        <w:rPr>
+          <w:rFonts w:ascii="Arial" w:hAnsi="Arial" w:cs="Arial"/>
+          <w:sz w:val="24"/>
+          <w:szCs w:val="24"/>
+        </w:rPr>
+      </w:pPr>
+      <w:r>
+        <w:rPr>
+          <w:rFonts w:ascii="Arial" w:hAnsi="Arial" w:cs="Arial"/>
+          <w:sz w:val="24"/>
+          <w:szCs w:val="24"/>
+        </w:rPr>
+        <w:t>openSIS es un sistema de información estudiantil (SIS) de código abierto y fácil de usar. Sus características incluyen:</w:t>
       </w:r>
     </w:p>
     <w:p>
@@ -2169,123 +1485,31 @@
           <w:szCs w:val="24"/>
         </w:rPr>
       </w:pPr>
-      <w:proofErr w:type="spellStart"/>
-      <w:r>
-        <w:rPr>
-          <w:rFonts w:ascii="Arial" w:hAnsi="Arial" w:cs="Arial"/>
-          <w:sz w:val="24"/>
-          <w:szCs w:val="24"/>
-        </w:rPr>
-        <w:t>openSIS</w:t>
-      </w:r>
-      <w:proofErr w:type="spellEnd"/>
-      <w:r>
-        <w:rPr>
-          <w:rFonts w:ascii="Arial" w:hAnsi="Arial" w:cs="Arial"/>
-          <w:sz w:val="24"/>
-          <w:szCs w:val="24"/>
-        </w:rPr>
-        <w:t xml:space="preserve"> se destaca por su seguridad, escalabilidad e </w:t>
-      </w:r>
-      <w:proofErr w:type="spellStart"/>
-      <w:r>
-        <w:rPr>
-          <w:rFonts w:ascii="Arial" w:hAnsi="Arial" w:cs="Arial"/>
-          <w:sz w:val="24"/>
-          <w:szCs w:val="24"/>
-        </w:rPr>
-        <w:t>intuitividad</w:t>
-      </w:r>
-      <w:proofErr w:type="spellEnd"/>
-      <w:r>
-        <w:rPr>
-          <w:rFonts w:ascii="Arial" w:hAnsi="Arial" w:cs="Arial"/>
-          <w:sz w:val="24"/>
-          <w:szCs w:val="24"/>
-        </w:rPr>
-        <w:t>, lo que lo convierte en una opción popular para la administración educativa.</w:t>
-      </w:r>
-    </w:p>
-    <w:p>
-      <w:pPr>
-        <w:spacing w:line="360" w:lineRule="auto"/>
-        <w:rPr>
-          <w:rFonts w:ascii="Arial" w:hAnsi="Arial" w:cs="Arial"/>
-          <w:sz w:val="24"/>
-          <w:szCs w:val="24"/>
-        </w:rPr>
-      </w:pPr>
-      <w:proofErr w:type="spellStart"/>
-      <w:r>
-        <w:rPr>
-          <w:rFonts w:ascii="Arial" w:hAnsi="Arial" w:cs="Arial"/>
-          <w:sz w:val="24"/>
-          <w:szCs w:val="24"/>
-        </w:rPr>
-        <w:t>openSIS</w:t>
-      </w:r>
-      <w:proofErr w:type="spellEnd"/>
-      <w:r>
-        <w:rPr>
-          <w:rFonts w:ascii="Arial" w:hAnsi="Arial" w:cs="Arial"/>
-          <w:sz w:val="24"/>
-          <w:szCs w:val="24"/>
-        </w:rPr>
-        <w:t xml:space="preserve"> es un sistema de información estudiantil gratuito y de código abierto diseñado para escuelas públicas y no públicas. Ofrece una variedad de características, como la gestión de información demográfica de estudiantes, programación de clases, calificaciones, asistencia y más. Además, </w:t>
-      </w:r>
-      <w:proofErr w:type="spellStart"/>
-      <w:r>
-        <w:rPr>
-          <w:rFonts w:ascii="Arial" w:hAnsi="Arial" w:cs="Arial"/>
-          <w:sz w:val="24"/>
-          <w:szCs w:val="24"/>
-        </w:rPr>
-        <w:t>openSIS</w:t>
-      </w:r>
-      <w:proofErr w:type="spellEnd"/>
-      <w:r>
-        <w:rPr>
-          <w:rFonts w:ascii="Arial" w:hAnsi="Arial" w:cs="Arial"/>
-          <w:sz w:val="24"/>
-          <w:szCs w:val="24"/>
-        </w:rPr>
-        <w:t xml:space="preserve"> </w:t>
-      </w:r>
-      <w:proofErr w:type="spellStart"/>
-      <w:r>
-        <w:rPr>
-          <w:rFonts w:ascii="Arial" w:hAnsi="Arial" w:cs="Arial"/>
-          <w:sz w:val="24"/>
-          <w:szCs w:val="24"/>
-        </w:rPr>
-        <w:t>Community</w:t>
-      </w:r>
-      <w:proofErr w:type="spellEnd"/>
-      <w:r>
-        <w:rPr>
-          <w:rFonts w:ascii="Arial" w:hAnsi="Arial" w:cs="Arial"/>
-          <w:sz w:val="24"/>
-          <w:szCs w:val="24"/>
-        </w:rPr>
-        <w:t xml:space="preserve"> </w:t>
-      </w:r>
-      <w:proofErr w:type="spellStart"/>
-      <w:r>
-        <w:rPr>
-          <w:rFonts w:ascii="Arial" w:hAnsi="Arial" w:cs="Arial"/>
-          <w:sz w:val="24"/>
-          <w:szCs w:val="24"/>
-        </w:rPr>
-        <w:t>Edition</w:t>
-      </w:r>
-      <w:proofErr w:type="spellEnd"/>
-      <w:r>
-        <w:rPr>
-          <w:rFonts w:ascii="Arial" w:hAnsi="Arial" w:cs="Arial"/>
-          <w:sz w:val="24"/>
-          <w:szCs w:val="24"/>
-        </w:rPr>
-        <w:t xml:space="preserve"> es completamente gratuita y permite a las instituciones educativas reducir sus costos de administración de estudiantes</w:t>
+      <w:r>
+        <w:rPr>
+          <w:rFonts w:ascii="Arial" w:hAnsi="Arial" w:cs="Arial"/>
+          <w:sz w:val="24"/>
+          <w:szCs w:val="24"/>
+        </w:rPr>
+        <w:t>openSIS se destaca por su seguridad, escalabilidad e intuitividad, lo que lo convierte en una opción popular para la administración educativa.</w:t>
+      </w:r>
+    </w:p>
+    <w:p>
+      <w:pPr>
+        <w:spacing w:line="360" w:lineRule="auto"/>
+        <w:rPr>
+          <w:rFonts w:ascii="Arial" w:hAnsi="Arial" w:cs="Arial"/>
+          <w:sz w:val="24"/>
+          <w:szCs w:val="24"/>
+        </w:rPr>
+      </w:pPr>
+      <w:r>
+        <w:rPr>
+          <w:rFonts w:ascii="Arial" w:hAnsi="Arial" w:cs="Arial"/>
+          <w:sz w:val="24"/>
+          <w:szCs w:val="24"/>
+        </w:rPr>
+        <w:t>openSIS es un sistema de información estudiantil gratuito y de código abierto diseñado para escuelas públicas y no públicas. Ofrece una variedad de características, como la gestión de información demográfica de estudiantes, programación de clases, calificaciones, asistencia y más. Además, openSIS Community Edition es completamente gratuita y permite a las instituciones educativas reducir sus costos de administración de estudiantes</w:t>
       </w:r>
       <w:r>
         <w:rPr>
@@ -2431,6 +1655,15 @@
         </w:rPr>
         <w:t>Planteamiento del problema</w:t>
       </w:r>
+      <w:r>
+        <w:rPr>
+          <w:rFonts w:ascii="Arial" w:hAnsi="Arial" w:cs="Arial"/>
+          <w:sz w:val="24"/>
+          <w:szCs w:val="24"/>
+          <w:lang w:val="es-MX"/>
+        </w:rPr>
+        <w:t>:</w:t>
+      </w:r>
     </w:p>
     <w:p>
       <w:pPr>
@@ -2457,6 +1690,10 @@
     <w:sdt>
       <w:sdtPr>
         <w:rPr>
+          <w:rFonts w:asciiTheme="minorHAnsi" w:eastAsiaTheme="minorHAnsi" w:hAnsiTheme="minorHAnsi" w:cstheme="minorBidi"/>
+          <w:color w:val="auto"/>
+          <w:sz w:val="22"/>
+          <w:szCs w:val="22"/>
           <w:lang w:val="es-MX"/>
         </w:rPr>
         <w:id w:val="1452274673"/>
@@ -2467,10 +1704,6 @@
       </w:sdtPr>
       <w:sdtEndPr>
         <w:rPr>
-          <w:rFonts w:asciiTheme="minorHAnsi" w:eastAsiaTheme="minorHAnsi" w:hAnsiTheme="minorHAnsi" w:cstheme="minorBidi"/>
-          <w:color w:val="auto"/>
-          <w:sz w:val="22"/>
-          <w:szCs w:val="22"/>
           <w:lang w:val="es-US"/>
         </w:rPr>
       </w:sdtEndPr>
@@ -3526,6 +2759,7 @@
   <w:style w:type="character" w:default="1" w:styleId="Fuentedeprrafopredeter">
     <w:name w:val="Default Paragraph Font"/>
     <w:uiPriority w:val="1"/>
+    <w:semiHidden/>
     <w:unhideWhenUsed/>
   </w:style>
   <w:style w:type="table" w:default="1" w:styleId="Tablanormal">

</xml_diff>